<commit_message>
Correct mistake in date
</commit_message>
<xml_diff>
--- a/reports/D02/Student #5/05 - Requirements - Student #5.docx
+++ b/reports/D02/Student #5/05 - Requirements - Student #5.docx
@@ -125,7 +125,6 @@
               </w:rPr>
               <w:tab/>
             </w:r>
-            <w:permStart w:id="379328249" w:edGrp="everyone"/>
             <w:sdt>
               <w:sdtPr>
                 <w:rPr>
@@ -139,6 +138,7 @@
                 <w15:appearance w15:val="hidden"/>
                 <w:text/>
               </w:sdtPr>
+              <w:sdtEndPr/>
               <w:sdtContent>
                 <w:r>
                   <w:rPr>
@@ -166,7 +166,6 @@
                 </w:r>
               </w:sdtContent>
             </w:sdt>
-            <w:permEnd w:id="379328249"/>
           </w:p>
         </w:tc>
       </w:tr>
@@ -209,7 +208,6 @@
               </w:rPr>
               <w:tab/>
             </w:r>
-            <w:permStart w:id="955522721" w:edGrp="everyone"/>
             <w:sdt>
               <w:sdtPr>
                 <w:rPr>
@@ -223,6 +221,7 @@
                 <w15:appearance w15:val="hidden"/>
                 <w:text/>
               </w:sdtPr>
+              <w:sdtEndPr/>
               <w:sdtContent>
                 <w:r>
                   <w:rPr>
@@ -232,7 +231,6 @@
                 </w:r>
               </w:sdtContent>
             </w:sdt>
-            <w:permEnd w:id="955522721"/>
           </w:p>
         </w:tc>
       </w:tr>
@@ -290,7 +288,6 @@
               </w:rPr>
               <w:tab/>
             </w:r>
-            <w:permStart w:id="1490430286" w:edGrp="everyone"/>
             <w:r>
               <w:rPr>
                 <w:rFonts w:asciiTheme="majorHAnsi" w:hAnsiTheme="majorHAnsi" w:cstheme="majorBidi"/>
@@ -304,7 +301,6 @@
               <w:t>4934****K</w:t>
             </w:r>
           </w:p>
-          <w:permEnd w:id="1490430286"/>
           <w:p>
             <w:pPr>
               <w:pStyle w:val="NoSpacing"/>
@@ -334,7 +330,6 @@
               </w:rPr>
               <w:tab/>
             </w:r>
-            <w:permStart w:id="1588551831" w:edGrp="everyone"/>
             <w:sdt>
               <w:sdtPr>
                 <w:rPr>
@@ -348,6 +343,7 @@
                 <w15:appearance w15:val="hidden"/>
                 <w:text/>
               </w:sdtPr>
+              <w:sdtEndPr/>
               <w:sdtContent>
                 <w:r>
                   <w:rPr>
@@ -369,7 +365,6 @@
                 </w:r>
               </w:sdtContent>
             </w:sdt>
-            <w:permEnd w:id="1588551831"/>
           </w:p>
           <w:p>
             <w:pPr>
@@ -398,7 +393,6 @@
               </w:rPr>
               <w:tab/>
             </w:r>
-            <w:permStart w:id="441854091" w:edGrp="everyone"/>
             <w:sdt>
               <w:sdtPr>
                 <w:rPr>
@@ -413,6 +407,7 @@
                 <w15:appearance w15:val="hidden"/>
                 <w:text/>
               </w:sdtPr>
+              <w:sdtEndPr/>
               <w:sdtContent>
                 <w:r>
                   <w:rPr>
@@ -451,7 +446,6 @@
                 </w:r>
               </w:sdtContent>
             </w:sdt>
-            <w:permEnd w:id="441854091"/>
           </w:p>
           <w:p>
             <w:pPr>
@@ -480,7 +474,6 @@
               </w:rPr>
               <w:tab/>
             </w:r>
-            <w:permStart w:id="16126159" w:edGrp="everyone"/>
             <w:sdt>
               <w:sdtPr>
                 <w:rPr>
@@ -495,6 +488,7 @@
                 <w15:appearance w15:val="hidden"/>
                 <w:text/>
               </w:sdtPr>
+              <w:sdtEndPr/>
               <w:sdtContent>
                 <w:r>
                   <w:rPr>
@@ -503,45 +497,12 @@
                   </w:rPr>
                   <w:t xml:space="preserve"> </w:t>
                 </w:r>
-                <w:proofErr w:type="spellStart"/>
                 <w:r>
                   <w:rPr>
                     <w:rFonts w:asciiTheme="majorHAnsi" w:hAnsiTheme="majorHAnsi" w:cstheme="majorHAnsi"/>
                     <w:lang w:val="es-ES"/>
                   </w:rPr>
-                  <w:t>Operator</w:t>
-                </w:r>
-                <w:proofErr w:type="spellEnd"/>
-                <w:r>
-                  <w:rPr>
-                    <w:rFonts w:asciiTheme="majorHAnsi" w:hAnsiTheme="majorHAnsi" w:cstheme="majorHAnsi"/>
-                    <w:lang w:val="es-ES"/>
-                  </w:rPr>
-                  <w:t xml:space="preserve">, </w:t>
-                </w:r>
-                <w:proofErr w:type="spellStart"/>
-                <w:r>
-                  <w:rPr>
-                    <w:rFonts w:asciiTheme="majorHAnsi" w:hAnsiTheme="majorHAnsi" w:cstheme="majorHAnsi"/>
-                    <w:lang w:val="es-ES"/>
-                  </w:rPr>
-                  <w:t>developer</w:t>
-                </w:r>
-                <w:proofErr w:type="spellEnd"/>
-                <w:r>
-                  <w:rPr>
-                    <w:rFonts w:asciiTheme="majorHAnsi" w:hAnsiTheme="majorHAnsi" w:cstheme="majorHAnsi"/>
-                    <w:lang w:val="es-ES"/>
-                  </w:rPr>
-                  <w:t xml:space="preserve">, </w:t>
-                </w:r>
-                <w:proofErr w:type="spellStart"/>
-                <w:r>
-                  <w:rPr>
-                    <w:rFonts w:asciiTheme="majorHAnsi" w:hAnsiTheme="majorHAnsi" w:cstheme="majorHAnsi"/>
-                    <w:lang w:val="es-ES"/>
-                  </w:rPr>
-                  <w:t>teste</w:t>
+                  <w:t>Operator, developer, teste</w:t>
                 </w:r>
                 <w:r>
                   <w:rPr>
@@ -550,10 +511,8 @@
                   </w:rPr>
                   <w:t>r</w:t>
                 </w:r>
-                <w:proofErr w:type="spellEnd"/>
               </w:sdtContent>
             </w:sdt>
-            <w:permEnd w:id="16126159"/>
           </w:p>
         </w:tc>
       </w:tr>
@@ -601,7 +560,6 @@
               </w:rPr>
               <w:tab/>
             </w:r>
-            <w:permStart w:id="925041655" w:edGrp="everyone"/>
             <w:sdt>
               <w:sdtPr>
                 <w:rPr>
@@ -615,6 +573,7 @@
                 <w15:appearance w15:val="hidden"/>
                 <w:text/>
               </w:sdtPr>
+              <w:sdtEndPr/>
               <w:sdtContent>
                 <w:r>
                   <w:rPr>
@@ -632,7 +591,13 @@
                   <w:rPr>
                     <w:rFonts w:asciiTheme="majorHAnsi" w:hAnsiTheme="majorHAnsi" w:cstheme="majorHAnsi"/>
                   </w:rPr>
-                  <w:t xml:space="preserve"> February</w:t>
+                  <w:t xml:space="preserve"> </w:t>
+                </w:r>
+                <w:r>
+                  <w:rPr>
+                    <w:rFonts w:asciiTheme="majorHAnsi" w:hAnsiTheme="majorHAnsi" w:cstheme="majorHAnsi"/>
+                  </w:rPr>
+                  <w:t>March</w:t>
                 </w:r>
                 <w:r>
                   <w:rPr>
@@ -644,7 +609,7 @@
                   <w:rPr>
                     <w:rFonts w:asciiTheme="majorHAnsi" w:hAnsiTheme="majorHAnsi" w:cstheme="majorHAnsi"/>
                   </w:rPr>
-                  <w:t>19</w:t>
+                  <w:t>13</w:t>
                 </w:r>
                 <w:r>
                   <w:rPr>
@@ -660,7 +625,6 @@
                 </w:r>
               </w:sdtContent>
             </w:sdt>
-            <w:permEnd w:id="925041655"/>
           </w:p>
         </w:tc>
       </w:tr>
@@ -677,7 +641,6 @@
         <w:rPr>
           <w:rFonts w:cstheme="majorHAnsi"/>
         </w:rPr>
-        <w:lastRenderedPageBreak/>
         <w:t>MANDATORY</w:t>
       </w:r>
       <w:r>
@@ -865,7 +828,6 @@
         <w:t>” denotes your name/s.</w:t>
       </w:r>
     </w:p>
-    <w:permStart w:id="1733719730" w:edGrp="everyone"/>
     <w:p>
       <w:pPr>
         <w:pStyle w:val="Comment-Grader"/>
@@ -880,6 +842,7 @@
           <w15:appearance w15:val="hidden"/>
           <w:text/>
         </w:sdtPr>
+        <w:sdtEndPr/>
         <w:sdtContent>
           <w:r>
             <w:t xml:space="preserve"> </w:t>
@@ -890,11 +853,7 @@
         </w:sdtContent>
       </w:sdt>
       <w:r>
-        <w:t xml:space="preserve"> </w:t>
-      </w:r>
-      <w:permEnd w:id="1733719730"/>
-      <w:r>
-        <w:t xml:space="preserve">   </w:t>
+        <w:t xml:space="preserve">    </w:t>
       </w:r>
     </w:p>
     <w:p>
@@ -976,7 +935,6 @@
         <w:t xml:space="preserve">.  </w:t>
       </w:r>
     </w:p>
-    <w:permStart w:id="244456920" w:edGrp="everyone"/>
     <w:p>
       <w:pPr>
         <w:pStyle w:val="Comment-Grader"/>
@@ -991,6 +949,7 @@
           <w15:appearance w15:val="hidden"/>
           <w:text/>
         </w:sdtPr>
+        <w:sdtEndPr/>
         <w:sdtContent>
           <w:r>
             <w:t xml:space="preserve"> </w:t>
@@ -1003,7 +962,6 @@
           </w:r>
         </w:sdtContent>
       </w:sdt>
-      <w:permEnd w:id="244456920"/>
       <w:r>
         <w:t xml:space="preserve">   </w:t>
       </w:r>
@@ -1083,7 +1041,6 @@
         <w:rPr>
           <w:rFonts w:cstheme="majorHAnsi"/>
         </w:rPr>
-        <w:lastRenderedPageBreak/>
         <w:t>MANDATORY</w:t>
       </w:r>
       <w:r>
@@ -1288,7 +1245,6 @@
         <w:t xml:space="preserve">.  </w:t>
       </w:r>
     </w:p>
-    <w:permStart w:id="1580534963" w:edGrp="everyone"/>
     <w:p>
       <w:pPr>
         <w:pStyle w:val="Comment-Grader"/>
@@ -1303,6 +1259,7 @@
           <w15:appearance w15:val="hidden"/>
           <w:text/>
         </w:sdtPr>
+        <w:sdtEndPr/>
         <w:sdtContent>
           <w:r>
             <w:t xml:space="preserve"> </w:t>
@@ -1315,7 +1272,6 @@
           </w:r>
         </w:sdtContent>
       </w:sdt>
-      <w:permEnd w:id="1580534963"/>
       <w:r>
         <w:t xml:space="preserve">  </w:t>
       </w:r>
@@ -1455,7 +1411,6 @@
       </w:r>
     </w:p>
     <w:bookmarkEnd w:id="0"/>
-    <w:permStart w:id="1685676958" w:edGrp="everyone"/>
     <w:p>
       <w:pPr>
         <w:pStyle w:val="Comment-Grader"/>
@@ -1470,6 +1425,7 @@
           <w15:appearance w15:val="hidden"/>
           <w:text/>
         </w:sdtPr>
+        <w:sdtEndPr/>
         <w:sdtContent>
           <w:r>
             <w:t xml:space="preserve"> </w:t>
@@ -1482,7 +1438,6 @@
           </w:r>
         </w:sdtContent>
       </w:sdt>
-      <w:permEnd w:id="1685676958"/>
       <w:r>
         <w:t xml:space="preserve"> </w:t>
       </w:r>
@@ -1603,7 +1558,6 @@
       </w:r>
     </w:p>
     <w:bookmarkStart w:id="1" w:name="_Hlk157677981"/>
-    <w:permStart w:id="339812661" w:edGrp="everyone"/>
     <w:p>
       <w:pPr>
         <w:pStyle w:val="Comment-Grader"/>
@@ -1617,6 +1571,7 @@
           </w:placeholder>
           <w:text/>
         </w:sdtPr>
+        <w:sdtEndPr/>
         <w:sdtContent>
           <w:r>
             <w:t xml:space="preserve"> </w:t>
@@ -1629,7 +1584,6 @@
           </w:r>
         </w:sdtContent>
       </w:sdt>
-      <w:permEnd w:id="339812661"/>
       <w:r>
         <w:t xml:space="preserve">   </w:t>
       </w:r>
@@ -1736,7 +1690,6 @@
         <w:rPr>
           <w:rFonts w:cstheme="majorHAnsi"/>
         </w:rPr>
-        <w:lastRenderedPageBreak/>
         <w:t>Testing requirements</w:t>
       </w:r>
     </w:p>
@@ -1841,7 +1794,6 @@
         <w:t>his or her profile.   </w:t>
       </w:r>
     </w:p>
-    <w:permStart w:id="891315281" w:edGrp="everyone"/>
     <w:p>
       <w:pPr>
         <w:pStyle w:val="Comment-Grader"/>
@@ -1856,6 +1808,7 @@
           <w15:appearance w15:val="hidden"/>
           <w:text/>
         </w:sdtPr>
+        <w:sdtEndPr/>
         <w:sdtContent>
           <w:r>
             <w:t xml:space="preserve"> </w:t>
@@ -1868,7 +1821,6 @@
           </w:r>
         </w:sdtContent>
       </w:sdt>
-      <w:permEnd w:id="891315281"/>
     </w:p>
     <w:p>
       <w:pPr>
@@ -1898,7 +1850,6 @@
         <w:t xml:space="preserve">.  </w:t>
       </w:r>
     </w:p>
-    <w:permStart w:id="338698352" w:edGrp="everyone"/>
     <w:p>
       <w:pPr>
         <w:pStyle w:val="Comment-Grader"/>
@@ -1913,6 +1864,7 @@
           <w15:appearance w15:val="hidden"/>
           <w:text/>
         </w:sdtPr>
+        <w:sdtEndPr/>
         <w:sdtContent>
           <w:r>
             <w:t xml:space="preserve"> </w:t>
@@ -1925,7 +1877,6 @@
           </w:r>
         </w:sdtContent>
       </w:sdt>
-      <w:permEnd w:id="338698352"/>
       <w:r>
         <w:t xml:space="preserve">   </w:t>
       </w:r>
@@ -1958,7 +1909,6 @@
         <w:rPr>
           <w:rFonts w:cstheme="majorHAnsi"/>
         </w:rPr>
-        <w:lastRenderedPageBreak/>
         <w:t>MANDATORY</w:t>
       </w:r>
       <w:r>
@@ -2163,7 +2113,6 @@
         <w:t>.</w:t>
       </w:r>
     </w:p>
-    <w:permStart w:id="8470091" w:edGrp="everyone"/>
     <w:p>
       <w:pPr>
         <w:pStyle w:val="Comment-Grader"/>
@@ -2178,13 +2127,13 @@
           <w15:appearance w15:val="hidden"/>
           <w:text/>
         </w:sdtPr>
+        <w:sdtEndPr/>
         <w:sdtContent>
           <w:r>
             <w:t xml:space="preserve">    </w:t>
           </w:r>
         </w:sdtContent>
       </w:sdt>
-      <w:permEnd w:id="8470091"/>
       <w:r>
         <w:t xml:space="preserve">    </w:t>
       </w:r>
@@ -2252,7 +2201,6 @@
         <w:t xml:space="preserve"> and publish tasks.  Note that published tasks cannot be updated or deleted.</w:t>
       </w:r>
     </w:p>
-    <w:permStart w:id="66585966" w:edGrp="everyone"/>
     <w:p>
       <w:pPr>
         <w:pStyle w:val="Comment-Grader"/>
@@ -2267,13 +2215,13 @@
           <w15:appearance w15:val="hidden"/>
           <w:text/>
         </w:sdtPr>
+        <w:sdtEndPr/>
         <w:sdtContent>
           <w:r>
             <w:t xml:space="preserve">    </w:t>
           </w:r>
         </w:sdtContent>
       </w:sdt>
-      <w:permEnd w:id="66585966"/>
       <w:r>
         <w:t xml:space="preserve">    </w:t>
       </w:r>
@@ -2363,7 +2311,6 @@
         <w:t xml:space="preserve">.  </w:t>
       </w:r>
     </w:p>
-    <w:permStart w:id="1123494185" w:edGrp="everyone"/>
     <w:p>
       <w:pPr>
         <w:pStyle w:val="Comment-Grader"/>
@@ -2378,13 +2325,13 @@
           <w15:appearance w15:val="hidden"/>
           <w:text/>
         </w:sdtPr>
+        <w:sdtEndPr/>
         <w:sdtContent>
           <w:r>
             <w:t xml:space="preserve">    </w:t>
           </w:r>
         </w:sdtContent>
       </w:sdt>
-      <w:permEnd w:id="1123494185"/>
       <w:r>
         <w:t xml:space="preserve">   </w:t>
       </w:r>
@@ -2404,7 +2351,6 @@
         <w:rPr>
           <w:rFonts w:cstheme="majorHAnsi"/>
         </w:rPr>
-        <w:lastRenderedPageBreak/>
         <w:t>MANDATORY</w:t>
       </w:r>
       <w:r>
@@ -2448,7 +2394,6 @@
         <w:t xml:space="preserve">Create appropriate indices for your entities, if required.  </w:t>
       </w:r>
     </w:p>
-    <w:permStart w:id="1780682074" w:edGrp="everyone"/>
     <w:p>
       <w:pPr>
         <w:pStyle w:val="Comment-Grader"/>
@@ -2466,13 +2411,13 @@
           <w15:appearance w15:val="hidden"/>
           <w:text/>
         </w:sdtPr>
+        <w:sdtEndPr/>
         <w:sdtContent>
           <w:r>
             <w:t xml:space="preserve">    </w:t>
           </w:r>
         </w:sdtContent>
       </w:sdt>
-      <w:permEnd w:id="1780682074"/>
       <w:r>
         <w:t xml:space="preserve">   </w:t>
       </w:r>
@@ -2560,7 +2505,6 @@
         <w:t>.</w:t>
       </w:r>
     </w:p>
-    <w:permStart w:id="973563344" w:edGrp="everyone"/>
     <w:p>
       <w:pPr>
         <w:pStyle w:val="Comment-Grader"/>
@@ -2574,13 +2518,13 @@
           </w:placeholder>
           <w:text/>
         </w:sdtPr>
+        <w:sdtEndPr/>
         <w:sdtContent>
           <w:r>
             <w:t xml:space="preserve">    </w:t>
           </w:r>
         </w:sdtContent>
       </w:sdt>
-      <w:permEnd w:id="973563344"/>
       <w:r>
         <w:t xml:space="preserve">   </w:t>
       </w:r>
@@ -2613,7 +2557,6 @@
         <w:t xml:space="preserve">.  </w:t>
       </w:r>
     </w:p>
-    <w:permStart w:id="182535402" w:edGrp="everyone"/>
     <w:p>
       <w:pPr>
         <w:pStyle w:val="Comment-Grader"/>
@@ -2628,13 +2571,13 @@
           <w15:appearance w15:val="hidden"/>
           <w:text/>
         </w:sdtPr>
+        <w:sdtEndPr/>
         <w:sdtContent>
           <w:r>
             <w:t xml:space="preserve">    </w:t>
           </w:r>
         </w:sdtContent>
       </w:sdt>
-      <w:permEnd w:id="182535402"/>
       <w:r>
         <w:t xml:space="preserve">   </w:t>
       </w:r>
@@ -2647,7 +2590,6 @@
         <w:t>Produce a testing report.</w:t>
       </w:r>
     </w:p>
-    <w:permStart w:id="966666940" w:edGrp="everyone"/>
     <w:p>
       <w:pPr>
         <w:pStyle w:val="Comment-Grader"/>
@@ -2661,13 +2603,13 @@
           </w:placeholder>
           <w:text/>
         </w:sdtPr>
+        <w:sdtEndPr/>
         <w:sdtContent>
           <w:r>
             <w:t xml:space="preserve">    </w:t>
           </w:r>
         </w:sdtContent>
       </w:sdt>
-      <w:permEnd w:id="966666940"/>
       <w:r>
         <w:t xml:space="preserve">  </w:t>
       </w:r>
@@ -2700,7 +2642,6 @@
         <w:rPr>
           <w:rFonts w:cstheme="majorHAnsi"/>
         </w:rPr>
-        <w:lastRenderedPageBreak/>
         <w:t>SUPPLEMENTARY I</w:t>
       </w:r>
       <w:r>
@@ -2921,7 +2862,6 @@
         <w:rPr>
           <w:rFonts w:cstheme="majorHAnsi"/>
         </w:rPr>
-        <w:lastRenderedPageBreak/>
         <w:t>SUPPLEMENTARY I</w:t>
       </w:r>
       <w:r>
@@ -3105,7 +3045,6 @@
         <w:t xml:space="preserve"> in which he or she is involved.</w:t>
       </w:r>
     </w:p>
-    <w:permStart w:id="1886471582" w:edGrp="everyone"/>
     <w:p>
       <w:pPr>
         <w:pStyle w:val="Comment-Grader"/>
@@ -3126,6 +3065,7 @@
           <w15:appearance w15:val="hidden"/>
           <w:text/>
         </w:sdtPr>
+        <w:sdtEndPr/>
         <w:sdtContent>
           <w:r>
             <w:rPr>
@@ -3147,7 +3087,6 @@
           </w:r>
         </w:sdtContent>
       </w:sdt>
-      <w:permEnd w:id="1886471582"/>
       <w:r>
         <w:rPr>
           <w:lang w:val="en-US"/>
@@ -3264,7 +3203,6 @@
         <w:t>Produce a UML domain model regarding the information requirements in your project.</w:t>
       </w:r>
     </w:p>
-    <w:permStart w:id="2128962506" w:edGrp="everyone"/>
     <w:p>
       <w:pPr>
         <w:pStyle w:val="Comment-Grader"/>
@@ -3279,6 +3217,7 @@
           <w15:appearance w15:val="hidden"/>
           <w:text/>
         </w:sdtPr>
+        <w:sdtEndPr/>
         <w:sdtContent>
           <w:r>
             <w:t xml:space="preserve"> </w:t>
@@ -3291,7 +3230,6 @@
           </w:r>
         </w:sdtContent>
       </w:sdt>
-      <w:permEnd w:id="2128962506"/>
       <w:r>
         <w:t xml:space="preserve">   </w:t>
       </w:r>
@@ -3317,7 +3255,6 @@
         <w:rPr>
           <w:rFonts w:cstheme="majorHAnsi"/>
         </w:rPr>
-        <w:lastRenderedPageBreak/>
         <w:t>SUPPLEMENTARY I</w:t>
       </w:r>
       <w:r>
@@ -3419,7 +3356,6 @@
         <w:t>Sign up to the system and become a technician.</w:t>
       </w:r>
     </w:p>
-    <w:permStart w:id="642407937" w:edGrp="everyone"/>
     <w:p>
       <w:pPr>
         <w:pStyle w:val="Comment-Grader"/>
@@ -3434,13 +3370,13 @@
           <w15:appearance w15:val="hidden"/>
           <w:text/>
         </w:sdtPr>
+        <w:sdtEndPr/>
         <w:sdtContent>
           <w:r>
             <w:t xml:space="preserve">    </w:t>
           </w:r>
         </w:sdtContent>
       </w:sdt>
-      <w:permEnd w:id="642407937"/>
       <w:r>
         <w:t xml:space="preserve">   </w:t>
       </w:r>
@@ -3481,7 +3417,6 @@
         <w:t>Update their profiles.</w:t>
       </w:r>
     </w:p>
-    <w:permStart w:id="1607870852" w:edGrp="everyone"/>
     <w:p>
       <w:pPr>
         <w:pStyle w:val="Comment-Grader"/>
@@ -3496,13 +3431,13 @@
           <w15:appearance w15:val="hidden"/>
           <w:text/>
         </w:sdtPr>
+        <w:sdtEndPr/>
         <w:sdtContent>
           <w:r>
             <w:t xml:space="preserve">    </w:t>
           </w:r>
         </w:sdtContent>
       </w:sdt>
-      <w:permEnd w:id="1607870852"/>
       <w:r>
         <w:t xml:space="preserve">   </w:t>
       </w:r>
@@ -3560,7 +3495,6 @@
         <w:t xml:space="preserve"> </w:t>
       </w:r>
     </w:p>
-    <w:permStart w:id="535524790" w:edGrp="everyone"/>
     <w:p>
       <w:pPr>
         <w:pStyle w:val="Comment-Grader"/>
@@ -3575,13 +3509,13 @@
           <w15:appearance w15:val="hidden"/>
           <w:text/>
         </w:sdtPr>
+        <w:sdtEndPr/>
         <w:sdtContent>
           <w:r>
             <w:t xml:space="preserve">    </w:t>
           </w:r>
         </w:sdtContent>
       </w:sdt>
-      <w:permEnd w:id="535524790"/>
     </w:p>
     <w:p>
       <w:pPr>
@@ -3619,7 +3553,6 @@
         <w:t>Show their dashboards.</w:t>
       </w:r>
     </w:p>
-    <w:permStart w:id="753821500" w:edGrp="everyone"/>
     <w:p>
       <w:pPr>
         <w:pStyle w:val="Comment-Grader"/>
@@ -3634,13 +3567,13 @@
           <w15:appearance w15:val="hidden"/>
           <w:text/>
         </w:sdtPr>
+        <w:sdtEndPr/>
         <w:sdtContent>
           <w:r>
             <w:t xml:space="preserve">    </w:t>
           </w:r>
         </w:sdtContent>
       </w:sdt>
-      <w:permEnd w:id="753821500"/>
       <w:r>
         <w:t xml:space="preserve">    </w:t>
       </w:r>
@@ -3727,7 +3660,6 @@
         <w:rPr>
           <w:rFonts w:cstheme="majorHAnsi"/>
         </w:rPr>
-        <w:lastRenderedPageBreak/>
         <w:t>Managerial requirements</w:t>
       </w:r>
     </w:p>
@@ -3742,7 +3674,6 @@
         <w:t>Provide a link to a video in which you informally test requirement #8 and #9.  Videos should not exceed 10 minutes in length and must be stored at the USE's facilities.</w:t>
       </w:r>
     </w:p>
-    <w:permStart w:id="720394256" w:edGrp="everyone"/>
     <w:p>
       <w:pPr>
         <w:pStyle w:val="Comment-Grader"/>
@@ -3756,13 +3687,13 @@
           </w:placeholder>
           <w:text/>
         </w:sdtPr>
+        <w:sdtEndPr/>
         <w:sdtContent>
           <w:r>
             <w:t xml:space="preserve">    </w:t>
           </w:r>
         </w:sdtContent>
       </w:sdt>
-      <w:permEnd w:id="720394256"/>
       <w:r>
         <w:t xml:space="preserve">   </w:t>
       </w:r>
@@ -3782,7 +3713,6 @@
         <w:rPr>
           <w:rFonts w:cstheme="majorHAnsi"/>
         </w:rPr>
-        <w:lastRenderedPageBreak/>
         <w:t>SUPPLEMENTARY I</w:t>
       </w:r>
       <w:r>
@@ -3913,7 +3843,6 @@
         <w:t xml:space="preserve"> mutations in your code and report on the results.</w:t>
       </w:r>
     </w:p>
-    <w:permStart w:id="556823413" w:edGrp="everyone"/>
     <w:p>
       <w:pPr>
         <w:pStyle w:val="Comment-Grader"/>
@@ -3928,13 +3857,13 @@
           <w15:appearance w15:val="hidden"/>
           <w:text/>
         </w:sdtPr>
+        <w:sdtEndPr/>
         <w:sdtContent>
           <w:r>
             <w:t xml:space="preserve">    </w:t>
           </w:r>
         </w:sdtContent>
       </w:sdt>
-      <w:permEnd w:id="556823413"/>
       <w:r>
         <w:t xml:space="preserve">  </w:t>
       </w:r>
@@ -3961,7 +3890,6 @@
         <w:t>Produce a lint report.</w:t>
       </w:r>
     </w:p>
-    <w:permStart w:id="785340386" w:edGrp="everyone"/>
     <w:p>
       <w:pPr>
         <w:pStyle w:val="Comment-Grader"/>
@@ -3976,13 +3904,13 @@
           <w15:appearance w15:val="hidden"/>
           <w:text/>
         </w:sdtPr>
+        <w:sdtEndPr/>
         <w:sdtContent>
           <w:r>
             <w:t xml:space="preserve">    </w:t>
           </w:r>
         </w:sdtContent>
       </w:sdt>
-      <w:permEnd w:id="785340386"/>
       <w:r>
         <w:t xml:space="preserve">   </w:t>
       </w:r>
@@ -4008,7 +3936,6 @@
         <w:rPr>
           <w:rFonts w:cstheme="majorHAnsi"/>
         </w:rPr>
-        <w:lastRenderedPageBreak/>
         <w:t>SUPPLEMENTARY II</w:t>
       </w:r>
       <w:r>
@@ -4163,7 +4090,6 @@
         <w:t>Produce an analysis report.</w:t>
       </w:r>
     </w:p>
-    <w:permStart w:id="683497211" w:edGrp="everyone"/>
     <w:p>
       <w:pPr>
         <w:pStyle w:val="Comment-Grader"/>
@@ -4178,6 +4104,7 @@
           <w15:appearance w15:val="hidden"/>
           <w:text/>
         </w:sdtPr>
+        <w:sdtEndPr/>
         <w:sdtContent>
           <w:r>
             <w:t xml:space="preserve"> </w:t>
@@ -4190,7 +4117,6 @@
           </w:r>
         </w:sdtContent>
       </w:sdt>
-      <w:permEnd w:id="683497211"/>
       <w:r>
         <w:t xml:space="preserve">    </w:t>
       </w:r>
@@ -4203,7 +4129,6 @@
         <w:t>Produce a planning and progress report.</w:t>
       </w:r>
     </w:p>
-    <w:permStart w:id="1112939993" w:edGrp="everyone"/>
     <w:p>
       <w:pPr>
         <w:pStyle w:val="Comment-Grader"/>
@@ -4218,13 +4143,13 @@
           <w15:appearance w15:val="hidden"/>
           <w:text/>
         </w:sdtPr>
+        <w:sdtEndPr/>
         <w:sdtContent>
           <w:r>
             <w:t xml:space="preserve">    </w:t>
           </w:r>
         </w:sdtContent>
       </w:sdt>
-      <w:permEnd w:id="1112939993"/>
       <w:r>
         <w:t xml:space="preserve">    </w:t>
       </w:r>
@@ -4297,7 +4222,6 @@
         <w:rPr>
           <w:rFonts w:cstheme="majorHAnsi"/>
         </w:rPr>
-        <w:lastRenderedPageBreak/>
         <w:t>SUPPLEMENTARY II</w:t>
       </w:r>
       <w:r>
@@ -4368,7 +4292,6 @@
         <w:t>. A web service must be used to populate this entity with information about courses.  Thus, the exact data to store depends on the chosen service, and it is the students' responsibility to define them accordingly.  It is also the students’ responsibility to find the appropriate service; no implicit or explicit liabilities shall be covered by the University of Seville or their individual affiliates if the students hire pay-per-use services! The students are strongly advised to ensure that the service they choose is free of charge.</w:t>
       </w:r>
     </w:p>
-    <w:permStart w:id="461903029" w:edGrp="everyone"/>
     <w:p>
       <w:pPr>
         <w:pStyle w:val="Comment-Grader"/>
@@ -4389,6 +4312,7 @@
           <w15:appearance w15:val="hidden"/>
           <w:text/>
         </w:sdtPr>
+        <w:sdtEndPr/>
         <w:sdtContent>
           <w:r>
             <w:rPr>
@@ -4410,7 +4334,6 @@
           </w:r>
         </w:sdtContent>
       </w:sdt>
-      <w:permEnd w:id="461903029"/>
       <w:r>
         <w:rPr>
           <w:lang w:val="en-US"/>
@@ -4527,7 +4450,6 @@
         <w:t>Produce an analysis report.</w:t>
       </w:r>
     </w:p>
-    <w:permStart w:id="361329648" w:edGrp="everyone"/>
     <w:p>
       <w:pPr>
         <w:pStyle w:val="Comment-Grader"/>
@@ -4542,6 +4464,7 @@
           <w15:appearance w15:val="hidden"/>
           <w:text/>
         </w:sdtPr>
+        <w:sdtEndPr/>
         <w:sdtContent>
           <w:r>
             <w:t xml:space="preserve"> </w:t>
@@ -4554,7 +4477,6 @@
           </w:r>
         </w:sdtContent>
       </w:sdt>
-      <w:permEnd w:id="361329648"/>
       <w:r>
         <w:t xml:space="preserve">   </w:t>
       </w:r>
@@ -4567,7 +4489,6 @@
         <w:t>Produce a planning and progress report.</w:t>
       </w:r>
     </w:p>
-    <w:permStart w:id="1945395699" w:edGrp="everyone"/>
     <w:p>
       <w:pPr>
         <w:pStyle w:val="Comment-Grader"/>
@@ -4585,6 +4506,7 @@
           <w15:appearance w15:val="hidden"/>
           <w:text/>
         </w:sdtPr>
+        <w:sdtEndPr/>
         <w:sdtContent>
           <w:r>
             <w:rPr>
@@ -4606,7 +4528,6 @@
           </w:r>
         </w:sdtContent>
       </w:sdt>
-      <w:permEnd w:id="1945395699"/>
       <w:r>
         <w:rPr>
           <w:lang w:val="en-US"/>
@@ -4635,7 +4556,6 @@
         <w:rPr>
           <w:rFonts w:cstheme="majorHAnsi"/>
         </w:rPr>
-        <w:lastRenderedPageBreak/>
         <w:t>SUPPLEMENTARY II</w:t>
       </w:r>
       <w:r>
@@ -4743,7 +4663,6 @@
         <w:t>.</w:t>
       </w:r>
     </w:p>
-    <w:permStart w:id="1539192550" w:edGrp="everyone"/>
     <w:p>
       <w:pPr>
         <w:pStyle w:val="Comment-Grader"/>
@@ -4757,13 +4676,13 @@
           </w:placeholder>
           <w:text/>
         </w:sdtPr>
+        <w:sdtEndPr/>
         <w:sdtContent>
           <w:r>
             <w:t xml:space="preserve">    </w:t>
           </w:r>
         </w:sdtContent>
       </w:sdt>
-      <w:permEnd w:id="1539192550"/>
       <w:r>
         <w:t xml:space="preserve">   </w:t>
       </w:r>
@@ -4813,7 +4732,6 @@
         <w:t xml:space="preserve"> data.</w:t>
       </w:r>
     </w:p>
-    <w:permStart w:id="679035508" w:edGrp="everyone"/>
     <w:p>
       <w:pPr>
         <w:pStyle w:val="Comment-Grader"/>
@@ -4827,13 +4745,13 @@
           </w:placeholder>
           <w:text/>
         </w:sdtPr>
+        <w:sdtEndPr/>
         <w:sdtContent>
           <w:r>
             <w:t xml:space="preserve">    </w:t>
           </w:r>
         </w:sdtContent>
       </w:sdt>
-      <w:permEnd w:id="679035508"/>
       <w:r>
         <w:t xml:space="preserve">   </w:t>
       </w:r>
@@ -4917,7 +4835,6 @@
         <w:t>Produce an analysis report.</w:t>
       </w:r>
     </w:p>
-    <w:permStart w:id="1958957681" w:edGrp="everyone"/>
     <w:p>
       <w:pPr>
         <w:pStyle w:val="Comment-Grader"/>
@@ -4932,13 +4849,13 @@
           <w15:appearance w15:val="hidden"/>
           <w:text/>
         </w:sdtPr>
+        <w:sdtEndPr/>
         <w:sdtContent>
           <w:r>
             <w:t xml:space="preserve">    </w:t>
           </w:r>
         </w:sdtContent>
       </w:sdt>
-      <w:permEnd w:id="1958957681"/>
       <w:r>
         <w:t xml:space="preserve">    </w:t>
       </w:r>
@@ -4951,7 +4868,6 @@
         <w:t>Produce a planning and progress report.</w:t>
       </w:r>
     </w:p>
-    <w:permStart w:id="1571365108" w:edGrp="everyone"/>
     <w:p>
       <w:pPr>
         <w:pStyle w:val="Comment-Grader"/>
@@ -4971,6 +4887,7 @@
           </w:placeholder>
           <w:text/>
         </w:sdtPr>
+        <w:sdtEndPr/>
         <w:sdtContent>
           <w:r>
             <w:rPr>
@@ -4980,7 +4897,6 @@
           </w:r>
         </w:sdtContent>
       </w:sdt>
-      <w:permEnd w:id="1571365108"/>
       <w:r>
         <w:rPr>
           <w:lang w:val="en-US"/>
@@ -5016,7 +4932,6 @@
         <w:rPr>
           <w:rFonts w:cstheme="majorHAnsi"/>
         </w:rPr>
-        <w:lastRenderedPageBreak/>
         <w:t>SUPPLEMENTARY II</w:t>
       </w:r>
       <w:r>
@@ -5156,7 +5071,6 @@
         <w:t xml:space="preserve"> is properly mocked.</w:t>
       </w:r>
     </w:p>
-    <w:permStart w:id="2023780766" w:edGrp="everyone"/>
     <w:p>
       <w:pPr>
         <w:pStyle w:val="Comment-Grader"/>
@@ -5171,13 +5085,13 @@
           <w15:appearance w15:val="hidden"/>
           <w:text/>
         </w:sdtPr>
+        <w:sdtEndPr/>
         <w:sdtContent>
           <w:r>
             <w:t xml:space="preserve">    </w:t>
           </w:r>
         </w:sdtContent>
       </w:sdt>
-      <w:permEnd w:id="2023780766"/>
       <w:r>
         <w:t xml:space="preserve">  </w:t>
       </w:r>
@@ -5204,7 +5118,6 @@
         <w:t>Produce an analysis report.</w:t>
       </w:r>
     </w:p>
-    <w:permStart w:id="925264847" w:edGrp="everyone"/>
     <w:p>
       <w:pPr>
         <w:pStyle w:val="Comment-Grader"/>
@@ -5218,13 +5131,13 @@
           </w:placeholder>
           <w:text/>
         </w:sdtPr>
+        <w:sdtEndPr/>
         <w:sdtContent>
           <w:r>
             <w:t xml:space="preserve">    </w:t>
           </w:r>
         </w:sdtContent>
       </w:sdt>
-      <w:permEnd w:id="925264847"/>
       <w:r>
         <w:t xml:space="preserve">   </w:t>
       </w:r>
@@ -5237,7 +5150,6 @@
         <w:t>Produce a planning and progress report.</w:t>
       </w:r>
     </w:p>
-    <w:permStart w:id="1852798819" w:edGrp="everyone"/>
     <w:p>
       <w:pPr>
         <w:pStyle w:val="Comment-Grader"/>
@@ -5251,13 +5163,13 @@
           </w:placeholder>
           <w:text/>
         </w:sdtPr>
+        <w:sdtEndPr/>
         <w:sdtContent>
           <w:r>
             <w:t xml:space="preserve">    </w:t>
           </w:r>
         </w:sdtContent>
       </w:sdt>
-      <w:permEnd w:id="1852798819"/>
       <w:r>
         <w:t xml:space="preserve">   </w:t>
       </w:r>
@@ -9205,11 +9117,13 @@
     <w:rsid w:val="00CB72EA"/>
     <w:rsid w:val="00CD5934"/>
     <w:rsid w:val="00DD75B9"/>
+    <w:rsid w:val="00E21502"/>
     <w:rsid w:val="00E25325"/>
     <w:rsid w:val="00E5696F"/>
     <w:rsid w:val="00E955A7"/>
     <w:rsid w:val="00ED10C6"/>
     <w:rsid w:val="00ED34A4"/>
+    <w:rsid w:val="00F27011"/>
     <w:rsid w:val="00F36204"/>
     <w:rsid w:val="00F64E54"/>
     <w:rsid w:val="00FA7306"/>

</xml_diff>

<commit_message>
Final Changes Deliverable 02
</commit_message>
<xml_diff>
--- a/reports/D02/Student #5/05 - Requirements - Student #5.docx
+++ b/reports/D02/Student #5/05 - Requirements - Student #5.docx
@@ -125,6 +125,7 @@
               </w:rPr>
               <w:tab/>
             </w:r>
+            <w:permStart w:id="379328249" w:edGrp="everyone"/>
             <w:sdt>
               <w:sdtPr>
                 <w:rPr>
@@ -138,7 +139,6 @@
                 <w15:appearance w15:val="hidden"/>
                 <w:text/>
               </w:sdtPr>
-              <w:sdtEndPr/>
               <w:sdtContent>
                 <w:r>
                   <w:rPr>
@@ -166,6 +166,7 @@
                 </w:r>
               </w:sdtContent>
             </w:sdt>
+            <w:permEnd w:id="379328249"/>
           </w:p>
         </w:tc>
       </w:tr>
@@ -208,6 +209,7 @@
               </w:rPr>
               <w:tab/>
             </w:r>
+            <w:permStart w:id="955522721" w:edGrp="everyone"/>
             <w:sdt>
               <w:sdtPr>
                 <w:rPr>
@@ -221,16 +223,16 @@
                 <w15:appearance w15:val="hidden"/>
                 <w:text/>
               </w:sdtPr>
-              <w:sdtEndPr/>
               <w:sdtContent>
                 <w:r>
                   <w:rPr>
                     <w:rFonts w:asciiTheme="majorHAnsi" w:hAnsiTheme="majorHAnsi" w:cstheme="majorBidi"/>
                   </w:rPr>
-                  <w:t xml:space="preserve"> https://github.com/DP2-C1-037/Acme-ANS-D01</w:t>
+                  <w:t xml:space="preserve"> https://github.com/DP2-C1-037/Acme-ANS-D02</w:t>
                 </w:r>
               </w:sdtContent>
             </w:sdt>
+            <w:permEnd w:id="955522721"/>
           </w:p>
         </w:tc>
       </w:tr>
@@ -288,6 +290,7 @@
               </w:rPr>
               <w:tab/>
             </w:r>
+            <w:permStart w:id="1490430286" w:edGrp="everyone"/>
             <w:r>
               <w:rPr>
                 <w:rFonts w:asciiTheme="majorHAnsi" w:hAnsiTheme="majorHAnsi" w:cstheme="majorBidi"/>
@@ -301,6 +304,7 @@
               <w:t>4934****K</w:t>
             </w:r>
           </w:p>
+          <w:permEnd w:id="1490430286"/>
           <w:p>
             <w:pPr>
               <w:pStyle w:val="NoSpacing"/>
@@ -330,6 +334,7 @@
               </w:rPr>
               <w:tab/>
             </w:r>
+            <w:permStart w:id="1588551831" w:edGrp="everyone"/>
             <w:sdt>
               <w:sdtPr>
                 <w:rPr>
@@ -343,7 +348,6 @@
                 <w15:appearance w15:val="hidden"/>
                 <w:text/>
               </w:sdtPr>
-              <w:sdtEndPr/>
               <w:sdtContent>
                 <w:r>
                   <w:rPr>
@@ -365,6 +369,7 @@
                 </w:r>
               </w:sdtContent>
             </w:sdt>
+            <w:permEnd w:id="1588551831"/>
           </w:p>
           <w:p>
             <w:pPr>
@@ -393,6 +398,7 @@
               </w:rPr>
               <w:tab/>
             </w:r>
+            <w:permStart w:id="441854091" w:edGrp="everyone"/>
             <w:sdt>
               <w:sdtPr>
                 <w:rPr>
@@ -407,7 +413,6 @@
                 <w15:appearance w15:val="hidden"/>
                 <w:text/>
               </w:sdtPr>
-              <w:sdtEndPr/>
               <w:sdtContent>
                 <w:r>
                   <w:rPr>
@@ -446,6 +451,7 @@
                 </w:r>
               </w:sdtContent>
             </w:sdt>
+            <w:permEnd w:id="441854091"/>
           </w:p>
           <w:p>
             <w:pPr>
@@ -474,6 +480,7 @@
               </w:rPr>
               <w:tab/>
             </w:r>
+            <w:permStart w:id="16126159" w:edGrp="everyone"/>
             <w:sdt>
               <w:sdtPr>
                 <w:rPr>
@@ -488,7 +495,6 @@
                 <w15:appearance w15:val="hidden"/>
                 <w:text/>
               </w:sdtPr>
-              <w:sdtEndPr/>
               <w:sdtContent>
                 <w:r>
                   <w:rPr>
@@ -513,6 +519,7 @@
                 </w:r>
               </w:sdtContent>
             </w:sdt>
+            <w:permEnd w:id="16126159"/>
           </w:p>
         </w:tc>
       </w:tr>
@@ -560,6 +567,7 @@
               </w:rPr>
               <w:tab/>
             </w:r>
+            <w:permStart w:id="925041655" w:edGrp="everyone"/>
             <w:sdt>
               <w:sdtPr>
                 <w:rPr>
@@ -573,7 +581,6 @@
                 <w15:appearance w15:val="hidden"/>
                 <w:text/>
               </w:sdtPr>
-              <w:sdtEndPr/>
               <w:sdtContent>
                 <w:r>
                   <w:rPr>
@@ -625,6 +632,7 @@
                 </w:r>
               </w:sdtContent>
             </w:sdt>
+            <w:permEnd w:id="925041655"/>
           </w:p>
         </w:tc>
       </w:tr>
@@ -641,6 +649,7 @@
         <w:rPr>
           <w:rFonts w:cstheme="majorHAnsi"/>
         </w:rPr>
+        <w:lastRenderedPageBreak/>
         <w:t>MANDATORY</w:t>
       </w:r>
       <w:r>
@@ -828,6 +837,7 @@
         <w:t>” denotes your name/s.</w:t>
       </w:r>
     </w:p>
+    <w:permStart w:id="1733719730" w:edGrp="everyone"/>
     <w:p>
       <w:pPr>
         <w:pStyle w:val="Comment-Grader"/>
@@ -842,7 +852,6 @@
           <w15:appearance w15:val="hidden"/>
           <w:text/>
         </w:sdtPr>
-        <w:sdtEndPr/>
         <w:sdtContent>
           <w:r>
             <w:t xml:space="preserve"> </w:t>
@@ -853,7 +862,11 @@
         </w:sdtContent>
       </w:sdt>
       <w:r>
-        <w:t xml:space="preserve">    </w:t>
+        <w:t xml:space="preserve"> </w:t>
+      </w:r>
+      <w:permEnd w:id="1733719730"/>
+      <w:r>
+        <w:t xml:space="preserve">   </w:t>
       </w:r>
     </w:p>
     <w:p>
@@ -935,6 +948,7 @@
         <w:t xml:space="preserve">.  </w:t>
       </w:r>
     </w:p>
+    <w:permStart w:id="244456920" w:edGrp="everyone"/>
     <w:p>
       <w:pPr>
         <w:pStyle w:val="Comment-Grader"/>
@@ -949,7 +963,6 @@
           <w15:appearance w15:val="hidden"/>
           <w:text/>
         </w:sdtPr>
-        <w:sdtEndPr/>
         <w:sdtContent>
           <w:r>
             <w:t xml:space="preserve"> </w:t>
@@ -962,6 +975,7 @@
           </w:r>
         </w:sdtContent>
       </w:sdt>
+      <w:permEnd w:id="244456920"/>
       <w:r>
         <w:t xml:space="preserve">   </w:t>
       </w:r>
@@ -1041,6 +1055,7 @@
         <w:rPr>
           <w:rFonts w:cstheme="majorHAnsi"/>
         </w:rPr>
+        <w:lastRenderedPageBreak/>
         <w:t>MANDATORY</w:t>
       </w:r>
       <w:r>
@@ -1245,6 +1260,7 @@
         <w:t xml:space="preserve">.  </w:t>
       </w:r>
     </w:p>
+    <w:permStart w:id="1580534963" w:edGrp="everyone"/>
     <w:p>
       <w:pPr>
         <w:pStyle w:val="Comment-Grader"/>
@@ -1259,7 +1275,6 @@
           <w15:appearance w15:val="hidden"/>
           <w:text/>
         </w:sdtPr>
-        <w:sdtEndPr/>
         <w:sdtContent>
           <w:r>
             <w:t xml:space="preserve"> </w:t>
@@ -1272,6 +1287,7 @@
           </w:r>
         </w:sdtContent>
       </w:sdt>
+      <w:permEnd w:id="1580534963"/>
       <w:r>
         <w:t xml:space="preserve">  </w:t>
       </w:r>
@@ -1411,6 +1427,7 @@
       </w:r>
     </w:p>
     <w:bookmarkEnd w:id="0"/>
+    <w:permStart w:id="1685676958" w:edGrp="everyone"/>
     <w:p>
       <w:pPr>
         <w:pStyle w:val="Comment-Grader"/>
@@ -1425,7 +1442,6 @@
           <w15:appearance w15:val="hidden"/>
           <w:text/>
         </w:sdtPr>
-        <w:sdtEndPr/>
         <w:sdtContent>
           <w:r>
             <w:t xml:space="preserve"> </w:t>
@@ -1438,6 +1454,7 @@
           </w:r>
         </w:sdtContent>
       </w:sdt>
+      <w:permEnd w:id="1685676958"/>
       <w:r>
         <w:t xml:space="preserve"> </w:t>
       </w:r>
@@ -1558,6 +1575,7 @@
       </w:r>
     </w:p>
     <w:bookmarkStart w:id="1" w:name="_Hlk157677981"/>
+    <w:permStart w:id="339812661" w:edGrp="everyone"/>
     <w:p>
       <w:pPr>
         <w:pStyle w:val="Comment-Grader"/>
@@ -1571,7 +1589,6 @@
           </w:placeholder>
           <w:text/>
         </w:sdtPr>
-        <w:sdtEndPr/>
         <w:sdtContent>
           <w:r>
             <w:t xml:space="preserve"> </w:t>
@@ -1584,6 +1601,7 @@
           </w:r>
         </w:sdtContent>
       </w:sdt>
+      <w:permEnd w:id="339812661"/>
       <w:r>
         <w:t xml:space="preserve">   </w:t>
       </w:r>
@@ -1690,6 +1708,7 @@
         <w:rPr>
           <w:rFonts w:cstheme="majorHAnsi"/>
         </w:rPr>
+        <w:lastRenderedPageBreak/>
         <w:t>Testing requirements</w:t>
       </w:r>
     </w:p>
@@ -1794,6 +1813,7 @@
         <w:t>his or her profile.   </w:t>
       </w:r>
     </w:p>
+    <w:permStart w:id="891315281" w:edGrp="everyone"/>
     <w:p>
       <w:pPr>
         <w:pStyle w:val="Comment-Grader"/>
@@ -1808,7 +1828,6 @@
           <w15:appearance w15:val="hidden"/>
           <w:text/>
         </w:sdtPr>
-        <w:sdtEndPr/>
         <w:sdtContent>
           <w:r>
             <w:t xml:space="preserve"> </w:t>
@@ -1821,6 +1840,7 @@
           </w:r>
         </w:sdtContent>
       </w:sdt>
+      <w:permEnd w:id="891315281"/>
     </w:p>
     <w:p>
       <w:pPr>
@@ -1850,6 +1870,7 @@
         <w:t xml:space="preserve">.  </w:t>
       </w:r>
     </w:p>
+    <w:permStart w:id="338698352" w:edGrp="everyone"/>
     <w:p>
       <w:pPr>
         <w:pStyle w:val="Comment-Grader"/>
@@ -1864,7 +1885,6 @@
           <w15:appearance w15:val="hidden"/>
           <w:text/>
         </w:sdtPr>
-        <w:sdtEndPr/>
         <w:sdtContent>
           <w:r>
             <w:t xml:space="preserve"> </w:t>
@@ -1877,6 +1897,7 @@
           </w:r>
         </w:sdtContent>
       </w:sdt>
+      <w:permEnd w:id="338698352"/>
       <w:r>
         <w:t xml:space="preserve">   </w:t>
       </w:r>
@@ -1909,6 +1930,7 @@
         <w:rPr>
           <w:rFonts w:cstheme="majorHAnsi"/>
         </w:rPr>
+        <w:lastRenderedPageBreak/>
         <w:t>MANDATORY</w:t>
       </w:r>
       <w:r>
@@ -2113,6 +2135,7 @@
         <w:t>.</w:t>
       </w:r>
     </w:p>
+    <w:permStart w:id="8470091" w:edGrp="everyone"/>
     <w:p>
       <w:pPr>
         <w:pStyle w:val="Comment-Grader"/>
@@ -2127,13 +2150,13 @@
           <w15:appearance w15:val="hidden"/>
           <w:text/>
         </w:sdtPr>
-        <w:sdtEndPr/>
         <w:sdtContent>
           <w:r>
             <w:t xml:space="preserve">    </w:t>
           </w:r>
         </w:sdtContent>
       </w:sdt>
+      <w:permEnd w:id="8470091"/>
       <w:r>
         <w:t xml:space="preserve">    </w:t>
       </w:r>
@@ -2201,6 +2224,7 @@
         <w:t xml:space="preserve"> and publish tasks.  Note that published tasks cannot be updated or deleted.</w:t>
       </w:r>
     </w:p>
+    <w:permStart w:id="66585966" w:edGrp="everyone"/>
     <w:p>
       <w:pPr>
         <w:pStyle w:val="Comment-Grader"/>
@@ -2215,13 +2239,13 @@
           <w15:appearance w15:val="hidden"/>
           <w:text/>
         </w:sdtPr>
-        <w:sdtEndPr/>
         <w:sdtContent>
           <w:r>
             <w:t xml:space="preserve">    </w:t>
           </w:r>
         </w:sdtContent>
       </w:sdt>
+      <w:permEnd w:id="66585966"/>
       <w:r>
         <w:t xml:space="preserve">    </w:t>
       </w:r>
@@ -2311,6 +2335,7 @@
         <w:t xml:space="preserve">.  </w:t>
       </w:r>
     </w:p>
+    <w:permStart w:id="1123494185" w:edGrp="everyone"/>
     <w:p>
       <w:pPr>
         <w:pStyle w:val="Comment-Grader"/>
@@ -2325,13 +2350,13 @@
           <w15:appearance w15:val="hidden"/>
           <w:text/>
         </w:sdtPr>
-        <w:sdtEndPr/>
         <w:sdtContent>
           <w:r>
             <w:t xml:space="preserve">    </w:t>
           </w:r>
         </w:sdtContent>
       </w:sdt>
+      <w:permEnd w:id="1123494185"/>
       <w:r>
         <w:t xml:space="preserve">   </w:t>
       </w:r>
@@ -2351,6 +2376,7 @@
         <w:rPr>
           <w:rFonts w:cstheme="majorHAnsi"/>
         </w:rPr>
+        <w:lastRenderedPageBreak/>
         <w:t>MANDATORY</w:t>
       </w:r>
       <w:r>
@@ -2394,6 +2420,7 @@
         <w:t xml:space="preserve">Create appropriate indices for your entities, if required.  </w:t>
       </w:r>
     </w:p>
+    <w:permStart w:id="1780682074" w:edGrp="everyone"/>
     <w:p>
       <w:pPr>
         <w:pStyle w:val="Comment-Grader"/>
@@ -2411,13 +2438,13 @@
           <w15:appearance w15:val="hidden"/>
           <w:text/>
         </w:sdtPr>
-        <w:sdtEndPr/>
         <w:sdtContent>
           <w:r>
             <w:t xml:space="preserve">    </w:t>
           </w:r>
         </w:sdtContent>
       </w:sdt>
+      <w:permEnd w:id="1780682074"/>
       <w:r>
         <w:t xml:space="preserve">   </w:t>
       </w:r>
@@ -2505,6 +2532,7 @@
         <w:t>.</w:t>
       </w:r>
     </w:p>
+    <w:permStart w:id="973563344" w:edGrp="everyone"/>
     <w:p>
       <w:pPr>
         <w:pStyle w:val="Comment-Grader"/>
@@ -2518,13 +2546,13 @@
           </w:placeholder>
           <w:text/>
         </w:sdtPr>
-        <w:sdtEndPr/>
         <w:sdtContent>
           <w:r>
             <w:t xml:space="preserve">    </w:t>
           </w:r>
         </w:sdtContent>
       </w:sdt>
+      <w:permEnd w:id="973563344"/>
       <w:r>
         <w:t xml:space="preserve">   </w:t>
       </w:r>
@@ -2557,6 +2585,7 @@
         <w:t xml:space="preserve">.  </w:t>
       </w:r>
     </w:p>
+    <w:permStart w:id="182535402" w:edGrp="everyone"/>
     <w:p>
       <w:pPr>
         <w:pStyle w:val="Comment-Grader"/>
@@ -2571,13 +2600,13 @@
           <w15:appearance w15:val="hidden"/>
           <w:text/>
         </w:sdtPr>
-        <w:sdtEndPr/>
         <w:sdtContent>
           <w:r>
             <w:t xml:space="preserve">    </w:t>
           </w:r>
         </w:sdtContent>
       </w:sdt>
+      <w:permEnd w:id="182535402"/>
       <w:r>
         <w:t xml:space="preserve">   </w:t>
       </w:r>
@@ -2590,6 +2619,7 @@
         <w:t>Produce a testing report.</w:t>
       </w:r>
     </w:p>
+    <w:permStart w:id="966666940" w:edGrp="everyone"/>
     <w:p>
       <w:pPr>
         <w:pStyle w:val="Comment-Grader"/>
@@ -2603,13 +2633,13 @@
           </w:placeholder>
           <w:text/>
         </w:sdtPr>
-        <w:sdtEndPr/>
         <w:sdtContent>
           <w:r>
             <w:t xml:space="preserve">    </w:t>
           </w:r>
         </w:sdtContent>
       </w:sdt>
+      <w:permEnd w:id="966666940"/>
       <w:r>
         <w:t xml:space="preserve">  </w:t>
       </w:r>
@@ -2642,6 +2672,7 @@
         <w:rPr>
           <w:rFonts w:cstheme="majorHAnsi"/>
         </w:rPr>
+        <w:lastRenderedPageBreak/>
         <w:t>SUPPLEMENTARY I</w:t>
       </w:r>
       <w:r>
@@ -2862,6 +2893,7 @@
         <w:rPr>
           <w:rFonts w:cstheme="majorHAnsi"/>
         </w:rPr>
+        <w:lastRenderedPageBreak/>
         <w:t>SUPPLEMENTARY I</w:t>
       </w:r>
       <w:r>
@@ -3045,6 +3077,7 @@
         <w:t xml:space="preserve"> in which he or she is involved.</w:t>
       </w:r>
     </w:p>
+    <w:permStart w:id="1886471582" w:edGrp="everyone"/>
     <w:p>
       <w:pPr>
         <w:pStyle w:val="Comment-Grader"/>
@@ -3065,7 +3098,6 @@
           <w15:appearance w15:val="hidden"/>
           <w:text/>
         </w:sdtPr>
-        <w:sdtEndPr/>
         <w:sdtContent>
           <w:r>
             <w:rPr>
@@ -3087,6 +3119,7 @@
           </w:r>
         </w:sdtContent>
       </w:sdt>
+      <w:permEnd w:id="1886471582"/>
       <w:r>
         <w:rPr>
           <w:lang w:val="en-US"/>
@@ -3203,6 +3236,7 @@
         <w:t>Produce a UML domain model regarding the information requirements in your project.</w:t>
       </w:r>
     </w:p>
+    <w:permStart w:id="2128962506" w:edGrp="everyone"/>
     <w:p>
       <w:pPr>
         <w:pStyle w:val="Comment-Grader"/>
@@ -3217,7 +3251,6 @@
           <w15:appearance w15:val="hidden"/>
           <w:text/>
         </w:sdtPr>
-        <w:sdtEndPr/>
         <w:sdtContent>
           <w:r>
             <w:t xml:space="preserve"> </w:t>
@@ -3230,6 +3263,7 @@
           </w:r>
         </w:sdtContent>
       </w:sdt>
+      <w:permEnd w:id="2128962506"/>
       <w:r>
         <w:t xml:space="preserve">   </w:t>
       </w:r>
@@ -3255,6 +3289,7 @@
         <w:rPr>
           <w:rFonts w:cstheme="majorHAnsi"/>
         </w:rPr>
+        <w:lastRenderedPageBreak/>
         <w:t>SUPPLEMENTARY I</w:t>
       </w:r>
       <w:r>
@@ -3356,6 +3391,7 @@
         <w:t>Sign up to the system and become a technician.</w:t>
       </w:r>
     </w:p>
+    <w:permStart w:id="642407937" w:edGrp="everyone"/>
     <w:p>
       <w:pPr>
         <w:pStyle w:val="Comment-Grader"/>
@@ -3370,13 +3406,13 @@
           <w15:appearance w15:val="hidden"/>
           <w:text/>
         </w:sdtPr>
-        <w:sdtEndPr/>
         <w:sdtContent>
           <w:r>
             <w:t xml:space="preserve">    </w:t>
           </w:r>
         </w:sdtContent>
       </w:sdt>
+      <w:permEnd w:id="642407937"/>
       <w:r>
         <w:t xml:space="preserve">   </w:t>
       </w:r>
@@ -3417,6 +3453,7 @@
         <w:t>Update their profiles.</w:t>
       </w:r>
     </w:p>
+    <w:permStart w:id="1607870852" w:edGrp="everyone"/>
     <w:p>
       <w:pPr>
         <w:pStyle w:val="Comment-Grader"/>
@@ -3431,13 +3468,13 @@
           <w15:appearance w15:val="hidden"/>
           <w:text/>
         </w:sdtPr>
-        <w:sdtEndPr/>
         <w:sdtContent>
           <w:r>
             <w:t xml:space="preserve">    </w:t>
           </w:r>
         </w:sdtContent>
       </w:sdt>
+      <w:permEnd w:id="1607870852"/>
       <w:r>
         <w:t xml:space="preserve">   </w:t>
       </w:r>
@@ -3495,6 +3532,7 @@
         <w:t xml:space="preserve"> </w:t>
       </w:r>
     </w:p>
+    <w:permStart w:id="535524790" w:edGrp="everyone"/>
     <w:p>
       <w:pPr>
         <w:pStyle w:val="Comment-Grader"/>
@@ -3509,13 +3547,13 @@
           <w15:appearance w15:val="hidden"/>
           <w:text/>
         </w:sdtPr>
-        <w:sdtEndPr/>
         <w:sdtContent>
           <w:r>
             <w:t xml:space="preserve">    </w:t>
           </w:r>
         </w:sdtContent>
       </w:sdt>
+      <w:permEnd w:id="535524790"/>
     </w:p>
     <w:p>
       <w:pPr>
@@ -3553,6 +3591,7 @@
         <w:t>Show their dashboards.</w:t>
       </w:r>
     </w:p>
+    <w:permStart w:id="753821500" w:edGrp="everyone"/>
     <w:p>
       <w:pPr>
         <w:pStyle w:val="Comment-Grader"/>
@@ -3567,13 +3606,13 @@
           <w15:appearance w15:val="hidden"/>
           <w:text/>
         </w:sdtPr>
-        <w:sdtEndPr/>
         <w:sdtContent>
           <w:r>
             <w:t xml:space="preserve">    </w:t>
           </w:r>
         </w:sdtContent>
       </w:sdt>
+      <w:permEnd w:id="753821500"/>
       <w:r>
         <w:t xml:space="preserve">    </w:t>
       </w:r>
@@ -3660,6 +3699,7 @@
         <w:rPr>
           <w:rFonts w:cstheme="majorHAnsi"/>
         </w:rPr>
+        <w:lastRenderedPageBreak/>
         <w:t>Managerial requirements</w:t>
       </w:r>
     </w:p>
@@ -3674,6 +3714,7 @@
         <w:t>Provide a link to a video in which you informally test requirement #8 and #9.  Videos should not exceed 10 minutes in length and must be stored at the USE's facilities.</w:t>
       </w:r>
     </w:p>
+    <w:permStart w:id="720394256" w:edGrp="everyone"/>
     <w:p>
       <w:pPr>
         <w:pStyle w:val="Comment-Grader"/>
@@ -3687,13 +3728,13 @@
           </w:placeholder>
           <w:text/>
         </w:sdtPr>
-        <w:sdtEndPr/>
         <w:sdtContent>
           <w:r>
             <w:t xml:space="preserve">    </w:t>
           </w:r>
         </w:sdtContent>
       </w:sdt>
+      <w:permEnd w:id="720394256"/>
       <w:r>
         <w:t xml:space="preserve">   </w:t>
       </w:r>
@@ -3713,6 +3754,7 @@
         <w:rPr>
           <w:rFonts w:cstheme="majorHAnsi"/>
         </w:rPr>
+        <w:lastRenderedPageBreak/>
         <w:t>SUPPLEMENTARY I</w:t>
       </w:r>
       <w:r>
@@ -3843,6 +3885,7 @@
         <w:t xml:space="preserve"> mutations in your code and report on the results.</w:t>
       </w:r>
     </w:p>
+    <w:permStart w:id="556823413" w:edGrp="everyone"/>
     <w:p>
       <w:pPr>
         <w:pStyle w:val="Comment-Grader"/>
@@ -3857,13 +3900,13 @@
           <w15:appearance w15:val="hidden"/>
           <w:text/>
         </w:sdtPr>
-        <w:sdtEndPr/>
         <w:sdtContent>
           <w:r>
             <w:t xml:space="preserve">    </w:t>
           </w:r>
         </w:sdtContent>
       </w:sdt>
+      <w:permEnd w:id="556823413"/>
       <w:r>
         <w:t xml:space="preserve">  </w:t>
       </w:r>
@@ -3890,6 +3933,7 @@
         <w:t>Produce a lint report.</w:t>
       </w:r>
     </w:p>
+    <w:permStart w:id="785340386" w:edGrp="everyone"/>
     <w:p>
       <w:pPr>
         <w:pStyle w:val="Comment-Grader"/>
@@ -3904,13 +3948,13 @@
           <w15:appearance w15:val="hidden"/>
           <w:text/>
         </w:sdtPr>
-        <w:sdtEndPr/>
         <w:sdtContent>
           <w:r>
             <w:t xml:space="preserve">    </w:t>
           </w:r>
         </w:sdtContent>
       </w:sdt>
+      <w:permEnd w:id="785340386"/>
       <w:r>
         <w:t xml:space="preserve">   </w:t>
       </w:r>
@@ -3936,6 +3980,7 @@
         <w:rPr>
           <w:rFonts w:cstheme="majorHAnsi"/>
         </w:rPr>
+        <w:lastRenderedPageBreak/>
         <w:t>SUPPLEMENTARY II</w:t>
       </w:r>
       <w:r>
@@ -4090,6 +4135,7 @@
         <w:t>Produce an analysis report.</w:t>
       </w:r>
     </w:p>
+    <w:permStart w:id="683497211" w:edGrp="everyone"/>
     <w:p>
       <w:pPr>
         <w:pStyle w:val="Comment-Grader"/>
@@ -4104,7 +4150,6 @@
           <w15:appearance w15:val="hidden"/>
           <w:text/>
         </w:sdtPr>
-        <w:sdtEndPr/>
         <w:sdtContent>
           <w:r>
             <w:t xml:space="preserve"> </w:t>
@@ -4117,6 +4162,7 @@
           </w:r>
         </w:sdtContent>
       </w:sdt>
+      <w:permEnd w:id="683497211"/>
       <w:r>
         <w:t xml:space="preserve">    </w:t>
       </w:r>
@@ -4129,6 +4175,7 @@
         <w:t>Produce a planning and progress report.</w:t>
       </w:r>
     </w:p>
+    <w:permStart w:id="1112939993" w:edGrp="everyone"/>
     <w:p>
       <w:pPr>
         <w:pStyle w:val="Comment-Grader"/>
@@ -4143,13 +4190,13 @@
           <w15:appearance w15:val="hidden"/>
           <w:text/>
         </w:sdtPr>
-        <w:sdtEndPr/>
         <w:sdtContent>
           <w:r>
             <w:t xml:space="preserve">    </w:t>
           </w:r>
         </w:sdtContent>
       </w:sdt>
+      <w:permEnd w:id="1112939993"/>
       <w:r>
         <w:t xml:space="preserve">    </w:t>
       </w:r>
@@ -4222,6 +4269,7 @@
         <w:rPr>
           <w:rFonts w:cstheme="majorHAnsi"/>
         </w:rPr>
+        <w:lastRenderedPageBreak/>
         <w:t>SUPPLEMENTARY II</w:t>
       </w:r>
       <w:r>
@@ -4292,6 +4340,7 @@
         <w:t>. A web service must be used to populate this entity with information about courses.  Thus, the exact data to store depends on the chosen service, and it is the students' responsibility to define them accordingly.  It is also the students’ responsibility to find the appropriate service; no implicit or explicit liabilities shall be covered by the University of Seville or their individual affiliates if the students hire pay-per-use services! The students are strongly advised to ensure that the service they choose is free of charge.</w:t>
       </w:r>
     </w:p>
+    <w:permStart w:id="461903029" w:edGrp="everyone"/>
     <w:p>
       <w:pPr>
         <w:pStyle w:val="Comment-Grader"/>
@@ -4312,7 +4361,6 @@
           <w15:appearance w15:val="hidden"/>
           <w:text/>
         </w:sdtPr>
-        <w:sdtEndPr/>
         <w:sdtContent>
           <w:r>
             <w:rPr>
@@ -4334,6 +4382,7 @@
           </w:r>
         </w:sdtContent>
       </w:sdt>
+      <w:permEnd w:id="461903029"/>
       <w:r>
         <w:rPr>
           <w:lang w:val="en-US"/>
@@ -4450,6 +4499,7 @@
         <w:t>Produce an analysis report.</w:t>
       </w:r>
     </w:p>
+    <w:permStart w:id="361329648" w:edGrp="everyone"/>
     <w:p>
       <w:pPr>
         <w:pStyle w:val="Comment-Grader"/>
@@ -4464,7 +4514,6 @@
           <w15:appearance w15:val="hidden"/>
           <w:text/>
         </w:sdtPr>
-        <w:sdtEndPr/>
         <w:sdtContent>
           <w:r>
             <w:t xml:space="preserve"> </w:t>
@@ -4477,6 +4526,7 @@
           </w:r>
         </w:sdtContent>
       </w:sdt>
+      <w:permEnd w:id="361329648"/>
       <w:r>
         <w:t xml:space="preserve">   </w:t>
       </w:r>
@@ -4489,6 +4539,7 @@
         <w:t>Produce a planning and progress report.</w:t>
       </w:r>
     </w:p>
+    <w:permStart w:id="1945395699" w:edGrp="everyone"/>
     <w:p>
       <w:pPr>
         <w:pStyle w:val="Comment-Grader"/>
@@ -4506,7 +4557,6 @@
           <w15:appearance w15:val="hidden"/>
           <w:text/>
         </w:sdtPr>
-        <w:sdtEndPr/>
         <w:sdtContent>
           <w:r>
             <w:rPr>
@@ -4528,6 +4578,7 @@
           </w:r>
         </w:sdtContent>
       </w:sdt>
+      <w:permEnd w:id="1945395699"/>
       <w:r>
         <w:rPr>
           <w:lang w:val="en-US"/>
@@ -4556,6 +4607,7 @@
         <w:rPr>
           <w:rFonts w:cstheme="majorHAnsi"/>
         </w:rPr>
+        <w:lastRenderedPageBreak/>
         <w:t>SUPPLEMENTARY II</w:t>
       </w:r>
       <w:r>
@@ -4663,6 +4715,7 @@
         <w:t>.</w:t>
       </w:r>
     </w:p>
+    <w:permStart w:id="1539192550" w:edGrp="everyone"/>
     <w:p>
       <w:pPr>
         <w:pStyle w:val="Comment-Grader"/>
@@ -4676,13 +4729,13 @@
           </w:placeholder>
           <w:text/>
         </w:sdtPr>
-        <w:sdtEndPr/>
         <w:sdtContent>
           <w:r>
             <w:t xml:space="preserve">    </w:t>
           </w:r>
         </w:sdtContent>
       </w:sdt>
+      <w:permEnd w:id="1539192550"/>
       <w:r>
         <w:t xml:space="preserve">   </w:t>
       </w:r>
@@ -4732,6 +4785,7 @@
         <w:t xml:space="preserve"> data.</w:t>
       </w:r>
     </w:p>
+    <w:permStart w:id="679035508" w:edGrp="everyone"/>
     <w:p>
       <w:pPr>
         <w:pStyle w:val="Comment-Grader"/>
@@ -4745,13 +4799,13 @@
           </w:placeholder>
           <w:text/>
         </w:sdtPr>
-        <w:sdtEndPr/>
         <w:sdtContent>
           <w:r>
             <w:t xml:space="preserve">    </w:t>
           </w:r>
         </w:sdtContent>
       </w:sdt>
+      <w:permEnd w:id="679035508"/>
       <w:r>
         <w:t xml:space="preserve">   </w:t>
       </w:r>
@@ -4835,6 +4889,7 @@
         <w:t>Produce an analysis report.</w:t>
       </w:r>
     </w:p>
+    <w:permStart w:id="1958957681" w:edGrp="everyone"/>
     <w:p>
       <w:pPr>
         <w:pStyle w:val="Comment-Grader"/>
@@ -4849,13 +4904,13 @@
           <w15:appearance w15:val="hidden"/>
           <w:text/>
         </w:sdtPr>
-        <w:sdtEndPr/>
         <w:sdtContent>
           <w:r>
             <w:t xml:space="preserve">    </w:t>
           </w:r>
         </w:sdtContent>
       </w:sdt>
+      <w:permEnd w:id="1958957681"/>
       <w:r>
         <w:t xml:space="preserve">    </w:t>
       </w:r>
@@ -4868,6 +4923,7 @@
         <w:t>Produce a planning and progress report.</w:t>
       </w:r>
     </w:p>
+    <w:permStart w:id="1571365108" w:edGrp="everyone"/>
     <w:p>
       <w:pPr>
         <w:pStyle w:val="Comment-Grader"/>
@@ -4887,7 +4943,6 @@
           </w:placeholder>
           <w:text/>
         </w:sdtPr>
-        <w:sdtEndPr/>
         <w:sdtContent>
           <w:r>
             <w:rPr>
@@ -4897,6 +4952,7 @@
           </w:r>
         </w:sdtContent>
       </w:sdt>
+      <w:permEnd w:id="1571365108"/>
       <w:r>
         <w:rPr>
           <w:lang w:val="en-US"/>
@@ -4932,6 +4988,7 @@
         <w:rPr>
           <w:rFonts w:cstheme="majorHAnsi"/>
         </w:rPr>
+        <w:lastRenderedPageBreak/>
         <w:t>SUPPLEMENTARY II</w:t>
       </w:r>
       <w:r>
@@ -5071,6 +5128,7 @@
         <w:t xml:space="preserve"> is properly mocked.</w:t>
       </w:r>
     </w:p>
+    <w:permStart w:id="2023780766" w:edGrp="everyone"/>
     <w:p>
       <w:pPr>
         <w:pStyle w:val="Comment-Grader"/>
@@ -5085,13 +5143,13 @@
           <w15:appearance w15:val="hidden"/>
           <w:text/>
         </w:sdtPr>
-        <w:sdtEndPr/>
         <w:sdtContent>
           <w:r>
             <w:t xml:space="preserve">    </w:t>
           </w:r>
         </w:sdtContent>
       </w:sdt>
+      <w:permEnd w:id="2023780766"/>
       <w:r>
         <w:t xml:space="preserve">  </w:t>
       </w:r>
@@ -5118,6 +5176,7 @@
         <w:t>Produce an analysis report.</w:t>
       </w:r>
     </w:p>
+    <w:permStart w:id="925264847" w:edGrp="everyone"/>
     <w:p>
       <w:pPr>
         <w:pStyle w:val="Comment-Grader"/>
@@ -5131,13 +5190,13 @@
           </w:placeholder>
           <w:text/>
         </w:sdtPr>
-        <w:sdtEndPr/>
         <w:sdtContent>
           <w:r>
             <w:t xml:space="preserve">    </w:t>
           </w:r>
         </w:sdtContent>
       </w:sdt>
+      <w:permEnd w:id="925264847"/>
       <w:r>
         <w:t xml:space="preserve">   </w:t>
       </w:r>
@@ -5150,6 +5209,7 @@
         <w:t>Produce a planning and progress report.</w:t>
       </w:r>
     </w:p>
+    <w:permStart w:id="1852798819" w:edGrp="everyone"/>
     <w:p>
       <w:pPr>
         <w:pStyle w:val="Comment-Grader"/>
@@ -5163,13 +5223,13 @@
           </w:placeholder>
           <w:text/>
         </w:sdtPr>
-        <w:sdtEndPr/>
         <w:sdtContent>
           <w:r>
             <w:t xml:space="preserve">    </w:t>
           </w:r>
         </w:sdtContent>
       </w:sdt>
+      <w:permEnd w:id="1852798819"/>
       <w:r>
         <w:t xml:space="preserve">   </w:t>
       </w:r>
@@ -9092,6 +9152,7 @@
     <w:rsid w:val="001942D6"/>
     <w:rsid w:val="001B7228"/>
     <w:rsid w:val="001F6D99"/>
+    <w:rsid w:val="002862D8"/>
     <w:rsid w:val="00311D70"/>
     <w:rsid w:val="00362E40"/>
     <w:rsid w:val="003936CA"/>
@@ -9107,6 +9168,7 @@
     <w:rsid w:val="00953D97"/>
     <w:rsid w:val="00966054"/>
     <w:rsid w:val="009E476D"/>
+    <w:rsid w:val="00A035D6"/>
     <w:rsid w:val="00B04CA5"/>
     <w:rsid w:val="00BB071B"/>
     <w:rsid w:val="00BE3D05"/>
@@ -9117,13 +9179,11 @@
     <w:rsid w:val="00CB72EA"/>
     <w:rsid w:val="00CD5934"/>
     <w:rsid w:val="00DD75B9"/>
-    <w:rsid w:val="00E21502"/>
     <w:rsid w:val="00E25325"/>
     <w:rsid w:val="00E5696F"/>
     <w:rsid w:val="00E955A7"/>
     <w:rsid w:val="00ED10C6"/>
     <w:rsid w:val="00ED34A4"/>
-    <w:rsid w:val="00F27011"/>
     <w:rsid w:val="00F36204"/>
     <w:rsid w:val="00F64E54"/>
     <w:rsid w:val="00FA7306"/>

</xml_diff>